<commit_message>
updated manage report 3
</commit_message>
<xml_diff>
--- a/Documentation/ManageReports/Management_Report_3.docx
+++ b/Documentation/ManageReports/Management_Report_3.docx
@@ -24,25 +24,7 @@
           <w:sz w:val="24"/>
           <w:szCs w:val="44"/>
         </w:rPr>
-        <w:t xml:space="preserve">Feb </w:t>
-      </w:r>
-      <w:r>
-        <w:rPr>
-          <w:i w:val="0"/>
-          <w:color w:val="4F81BD" w:themeColor="accent1"/>
-          <w:sz w:val="24"/>
-          <w:szCs w:val="44"/>
-        </w:rPr>
-        <w:t>22</w:t>
-      </w:r>
-      <w:r>
-        <w:rPr>
-          <w:i w:val="0"/>
-          <w:color w:val="4F81BD" w:themeColor="accent1"/>
-          <w:sz w:val="24"/>
-          <w:szCs w:val="44"/>
-        </w:rPr>
-        <w:t>, 2013</w:t>
+        <w:t>Feb 22, 2013</w:t>
       </w:r>
     </w:p>
     <w:p>
@@ -165,27 +147,45 @@
           <w:b/>
         </w:rPr>
       </w:pPr>
-      <w:r>
-        <w:rPr>
-          <w:rFonts w:asciiTheme="majorHAnsi" w:hAnsiTheme="majorHAnsi"/>
-          <w:b/>
-        </w:rPr>
-        <w:t>Dworak, Catherine</w:t>
-      </w:r>
-    </w:p>
-    <w:p>
-      <w:pPr>
-        <w:rPr>
-          <w:rFonts w:asciiTheme="majorHAnsi" w:hAnsiTheme="majorHAnsi"/>
-          <w:b/>
-        </w:rPr>
-      </w:pPr>
-      <w:r>
-        <w:rPr>
-          <w:rFonts w:asciiTheme="majorHAnsi" w:hAnsiTheme="majorHAnsi"/>
-          <w:b/>
-        </w:rPr>
-        <w:t>Bertoglio, David</w:t>
+      <w:proofErr w:type="spellStart"/>
+      <w:r>
+        <w:rPr>
+          <w:rFonts w:asciiTheme="majorHAnsi" w:hAnsiTheme="majorHAnsi"/>
+          <w:b/>
+        </w:rPr>
+        <w:t>Dworak</w:t>
+      </w:r>
+      <w:proofErr w:type="spellEnd"/>
+      <w:r>
+        <w:rPr>
+          <w:rFonts w:asciiTheme="majorHAnsi" w:hAnsiTheme="majorHAnsi"/>
+          <w:b/>
+        </w:rPr>
+        <w:t>, Catherine</w:t>
+      </w:r>
+    </w:p>
+    <w:p>
+      <w:pPr>
+        <w:rPr>
+          <w:rFonts w:asciiTheme="majorHAnsi" w:hAnsiTheme="majorHAnsi"/>
+          <w:b/>
+        </w:rPr>
+      </w:pPr>
+      <w:proofErr w:type="spellStart"/>
+      <w:r>
+        <w:rPr>
+          <w:rFonts w:asciiTheme="majorHAnsi" w:hAnsiTheme="majorHAnsi"/>
+          <w:b/>
+        </w:rPr>
+        <w:t>Bertoglio</w:t>
+      </w:r>
+      <w:proofErr w:type="spellEnd"/>
+      <w:r>
+        <w:rPr>
+          <w:rFonts w:asciiTheme="majorHAnsi" w:hAnsiTheme="majorHAnsi"/>
+          <w:b/>
+        </w:rPr>
+        <w:t>, David</w:t>
       </w:r>
     </w:p>
     <w:p>
@@ -222,12 +222,21 @@
           <w:b/>
         </w:rPr>
       </w:pPr>
+      <w:proofErr w:type="gramStart"/>
       <w:r>
         <w:rPr>
           <w:rFonts w:ascii="Calibri" w:hAnsi="Calibri"/>
           <w:b/>
         </w:rPr>
-        <w:t>Weekly management report containing the responsibilities of each member over the course of the week and his/her contributions to the weekly tasks. Also includes tasks completed during the meeting, a schedule for the upcoming week, and any significant unresolved problems encountered.</w:t>
+        <w:t>Weekly management report containing the responsibilities of each member over the course of the week and his/her contributions to the weekly tasks.</w:t>
+      </w:r>
+      <w:proofErr w:type="gramEnd"/>
+      <w:r>
+        <w:rPr>
+          <w:rFonts w:ascii="Calibri" w:hAnsi="Calibri"/>
+          <w:b/>
+        </w:rPr>
+        <w:t xml:space="preserve"> Also includes tasks completed during the meeting, a schedule for the upcoming week, and any significant unresolved problems encountered.</w:t>
       </w:r>
     </w:p>
     <w:p>
@@ -271,21 +280,7 @@
           <w:rFonts w:ascii="Calibri" w:hAnsi="Calibri"/>
           <w:b/>
         </w:rPr>
-        <w:t xml:space="preserve">Feb </w:t>
-      </w:r>
-      <w:r>
-        <w:rPr>
-          <w:rFonts w:ascii="Calibri" w:hAnsi="Calibri"/>
-          <w:b/>
-        </w:rPr>
-        <w:t>22</w:t>
-      </w:r>
-      <w:r>
-        <w:rPr>
-          <w:rFonts w:ascii="Calibri" w:hAnsi="Calibri"/>
-          <w:b/>
-        </w:rPr>
-        <w:t>, 2013 - Created</w:t>
+        <w:t>Feb 22, 2013 - Created</w:t>
       </w:r>
     </w:p>
     <w:p/>
@@ -432,6 +427,7 @@
           <w:szCs w:val="28"/>
         </w:rPr>
       </w:pPr>
+      <w:proofErr w:type="spellStart"/>
       <w:r>
         <w:rPr>
           <w:rFonts w:asciiTheme="majorHAnsi" w:hAnsiTheme="majorHAnsi"/>
@@ -439,24 +435,45 @@
           <w:sz w:val="28"/>
           <w:szCs w:val="28"/>
         </w:rPr>
-        <w:t>Dworak, Catherine</w:t>
-      </w:r>
-    </w:p>
-    <w:p>
-      <w:pPr>
-        <w:rPr>
+        <w:t>Dworak</w:t>
+      </w:r>
+      <w:proofErr w:type="spellEnd"/>
+      <w:r>
+        <w:rPr>
+          <w:rFonts w:asciiTheme="majorHAnsi" w:hAnsiTheme="majorHAnsi"/>
+          <w:b/>
           <w:sz w:val="28"/>
           <w:szCs w:val="28"/>
         </w:rPr>
-      </w:pPr>
-      <w:r>
-        <w:rPr>
-          <w:rFonts w:asciiTheme="majorHAnsi" w:hAnsiTheme="majorHAnsi"/>
-          <w:b/>
+        <w:t>, Catherine</w:t>
+      </w:r>
+    </w:p>
+    <w:p>
+      <w:pPr>
+        <w:rPr>
           <w:sz w:val="28"/>
           <w:szCs w:val="28"/>
         </w:rPr>
-        <w:t>Bertoglio, David</w:t>
+      </w:pPr>
+      <w:proofErr w:type="spellStart"/>
+      <w:r>
+        <w:rPr>
+          <w:rFonts w:asciiTheme="majorHAnsi" w:hAnsiTheme="majorHAnsi"/>
+          <w:b/>
+          <w:sz w:val="28"/>
+          <w:szCs w:val="28"/>
+        </w:rPr>
+        <w:t>Bertoglio</w:t>
+      </w:r>
+      <w:proofErr w:type="spellEnd"/>
+      <w:r>
+        <w:rPr>
+          <w:rFonts w:asciiTheme="majorHAnsi" w:hAnsiTheme="majorHAnsi"/>
+          <w:b/>
+          <w:sz w:val="28"/>
+          <w:szCs w:val="28"/>
+        </w:rPr>
+        <w:t>, David</w:t>
       </w:r>
     </w:p>
     <w:p/>
@@ -582,6 +599,7 @@
           <w:szCs w:val="28"/>
         </w:rPr>
       </w:pPr>
+      <w:proofErr w:type="spellStart"/>
       <w:r>
         <w:rPr>
           <w:rFonts w:asciiTheme="majorHAnsi" w:hAnsiTheme="majorHAnsi"/>
@@ -589,24 +607,45 @@
           <w:sz w:val="28"/>
           <w:szCs w:val="28"/>
         </w:rPr>
-        <w:t>Dworak, Catherine</w:t>
-      </w:r>
-    </w:p>
-    <w:p>
-      <w:pPr>
-        <w:rPr>
+        <w:t>Dworak</w:t>
+      </w:r>
+      <w:proofErr w:type="spellEnd"/>
+      <w:r>
+        <w:rPr>
+          <w:rFonts w:asciiTheme="majorHAnsi" w:hAnsiTheme="majorHAnsi"/>
+          <w:b/>
           <w:sz w:val="28"/>
           <w:szCs w:val="28"/>
         </w:rPr>
-      </w:pPr>
-      <w:r>
-        <w:rPr>
-          <w:rFonts w:asciiTheme="majorHAnsi" w:hAnsiTheme="majorHAnsi"/>
-          <w:b/>
+        <w:t>, Catherine</w:t>
+      </w:r>
+    </w:p>
+    <w:p>
+      <w:pPr>
+        <w:rPr>
           <w:sz w:val="28"/>
           <w:szCs w:val="28"/>
         </w:rPr>
-        <w:t>Bertoglio, David</w:t>
+      </w:pPr>
+      <w:proofErr w:type="spellStart"/>
+      <w:r>
+        <w:rPr>
+          <w:rFonts w:asciiTheme="majorHAnsi" w:hAnsiTheme="majorHAnsi"/>
+          <w:b/>
+          <w:sz w:val="28"/>
+          <w:szCs w:val="28"/>
+        </w:rPr>
+        <w:t>Bertoglio</w:t>
+      </w:r>
+      <w:proofErr w:type="spellEnd"/>
+      <w:r>
+        <w:rPr>
+          <w:rFonts w:asciiTheme="majorHAnsi" w:hAnsiTheme="majorHAnsi"/>
+          <w:b/>
+          <w:sz w:val="28"/>
+          <w:szCs w:val="28"/>
+        </w:rPr>
+        <w:t>, David</w:t>
       </w:r>
     </w:p>
     <w:p/>
@@ -1797,7 +1836,21 @@
         <w:rPr>
           <w:rFonts w:asciiTheme="majorHAnsi" w:hAnsiTheme="majorHAnsi"/>
         </w:rPr>
-        <w:t xml:space="preserve"> Dworak: </w:t>
+        <w:t xml:space="preserve"> </w:t>
+      </w:r>
+      <w:proofErr w:type="spellStart"/>
+      <w:r>
+        <w:rPr>
+          <w:rFonts w:asciiTheme="majorHAnsi" w:hAnsiTheme="majorHAnsi"/>
+        </w:rPr>
+        <w:t>Dworak</w:t>
+      </w:r>
+      <w:proofErr w:type="spellEnd"/>
+      <w:r>
+        <w:rPr>
+          <w:rFonts w:asciiTheme="majorHAnsi" w:hAnsiTheme="majorHAnsi"/>
+        </w:rPr>
+        <w:t xml:space="preserve">: </w:t>
       </w:r>
       <w:r>
         <w:rPr>
@@ -1823,7 +1876,21 @@
         <w:rPr>
           <w:rFonts w:asciiTheme="majorHAnsi" w:hAnsiTheme="majorHAnsi"/>
         </w:rPr>
-        <w:t xml:space="preserve">David Bertoglio: </w:t>
+        <w:t xml:space="preserve">David </w:t>
+      </w:r>
+      <w:proofErr w:type="spellStart"/>
+      <w:r>
+        <w:rPr>
+          <w:rFonts w:asciiTheme="majorHAnsi" w:hAnsiTheme="majorHAnsi"/>
+        </w:rPr>
+        <w:t>Bertoglio</w:t>
+      </w:r>
+      <w:proofErr w:type="spellEnd"/>
+      <w:r>
+        <w:rPr>
+          <w:rFonts w:asciiTheme="majorHAnsi" w:hAnsiTheme="majorHAnsi"/>
+        </w:rPr>
+        <w:t xml:space="preserve">: </w:t>
       </w:r>
       <w:r>
         <w:rPr>
@@ -1853,6 +1920,20 @@
       <w:r>
         <w:t>Laura Morgan:</w:t>
       </w:r>
+    </w:p>
+    <w:p>
+      <w:pPr>
+        <w:pStyle w:val="ListParagraph"/>
+        <w:numPr>
+          <w:ilvl w:val="0"/>
+          <w:numId w:val="5"/>
+        </w:numPr>
+      </w:pPr>
+      <w:r>
+        <w:t>Created Specifications Verification document</w:t>
+      </w:r>
+      <w:bookmarkStart w:id="2" w:name="_GoBack"/>
+      <w:bookmarkEnd w:id="2"/>
     </w:p>
     <w:p>
       <w:r>
@@ -1930,7 +2011,21 @@
         <w:rPr>
           <w:rFonts w:asciiTheme="majorHAnsi" w:hAnsiTheme="majorHAnsi"/>
         </w:rPr>
-        <w:t xml:space="preserve"> Dworak: </w:t>
+        <w:t xml:space="preserve"> </w:t>
+      </w:r>
+      <w:proofErr w:type="spellStart"/>
+      <w:r>
+        <w:rPr>
+          <w:rFonts w:asciiTheme="majorHAnsi" w:hAnsiTheme="majorHAnsi"/>
+        </w:rPr>
+        <w:t>Dworak</w:t>
+      </w:r>
+      <w:proofErr w:type="spellEnd"/>
+      <w:r>
+        <w:rPr>
+          <w:rFonts w:asciiTheme="majorHAnsi" w:hAnsiTheme="majorHAnsi"/>
+        </w:rPr>
+        <w:t xml:space="preserve">: </w:t>
       </w:r>
     </w:p>
     <w:p>
@@ -1967,7 +2062,21 @@
         <w:rPr>
           <w:rFonts w:asciiTheme="majorHAnsi" w:hAnsiTheme="majorHAnsi"/>
         </w:rPr>
-        <w:t xml:space="preserve">David Bertoglio: </w:t>
+        <w:t xml:space="preserve">David </w:t>
+      </w:r>
+      <w:proofErr w:type="spellStart"/>
+      <w:r>
+        <w:rPr>
+          <w:rFonts w:asciiTheme="majorHAnsi" w:hAnsiTheme="majorHAnsi"/>
+        </w:rPr>
+        <w:t>Bertoglio</w:t>
+      </w:r>
+      <w:proofErr w:type="spellEnd"/>
+      <w:r>
+        <w:rPr>
+          <w:rFonts w:asciiTheme="majorHAnsi" w:hAnsiTheme="majorHAnsi"/>
+        </w:rPr>
+        <w:t xml:space="preserve">: </w:t>
       </w:r>
     </w:p>
     <w:p>
@@ -2003,7 +2112,15 @@
         </w:numPr>
       </w:pPr>
       <w:r>
-        <w:t>Started presentation for prelab 3</w:t>
+        <w:t xml:space="preserve">Started presentation for </w:t>
+      </w:r>
+      <w:proofErr w:type="spellStart"/>
+      <w:r>
+        <w:t>prelab</w:t>
+      </w:r>
+      <w:proofErr w:type="spellEnd"/>
+      <w:r>
+        <w:t xml:space="preserve"> 3</w:t>
       </w:r>
     </w:p>
     <w:p>
@@ -2025,22 +2142,22 @@
       <w:pPr>
         <w:pStyle w:val="Heading1"/>
       </w:pPr>
-      <w:bookmarkStart w:id="2" w:name="_Toc349478321"/>
+      <w:bookmarkStart w:id="3" w:name="_Toc349478321"/>
       <w:r>
         <w:lastRenderedPageBreak/>
         <w:t>Meeting Overview</w:t>
       </w:r>
-      <w:bookmarkEnd w:id="2"/>
+      <w:bookmarkEnd w:id="3"/>
     </w:p>
     <w:p>
       <w:pPr>
         <w:pStyle w:val="Heading2"/>
       </w:pPr>
-      <w:bookmarkStart w:id="3" w:name="_Toc349478322"/>
+      <w:bookmarkStart w:id="4" w:name="_Toc349478322"/>
       <w:r>
         <w:t>Attendees:</w:t>
       </w:r>
-      <w:bookmarkEnd w:id="3"/>
+      <w:bookmarkEnd w:id="4"/>
     </w:p>
     <w:p>
       <w:pPr>
@@ -2074,26 +2191,36 @@
         <w:ind w:left="720"/>
       </w:pPr>
       <w:r>
-        <w:t>Catherine Dworak</w:t>
-      </w:r>
+        <w:t xml:space="preserve">Catherine </w:t>
+      </w:r>
+      <w:proofErr w:type="spellStart"/>
+      <w:r>
+        <w:t>Dworak</w:t>
+      </w:r>
+      <w:proofErr w:type="spellEnd"/>
     </w:p>
     <w:p>
       <w:pPr>
         <w:ind w:left="720"/>
       </w:pPr>
       <w:r>
-        <w:t>David Bertoglio</w:t>
-      </w:r>
+        <w:t xml:space="preserve">David </w:t>
+      </w:r>
+      <w:proofErr w:type="spellStart"/>
+      <w:r>
+        <w:t>Bertoglio</w:t>
+      </w:r>
+      <w:proofErr w:type="spellEnd"/>
     </w:p>
     <w:p>
       <w:pPr>
         <w:pStyle w:val="Heading2"/>
       </w:pPr>
-      <w:bookmarkStart w:id="4" w:name="_Toc349478323"/>
+      <w:bookmarkStart w:id="5" w:name="_Toc349478323"/>
       <w:r>
         <w:t>Meeting Location:</w:t>
       </w:r>
-      <w:bookmarkEnd w:id="4"/>
+      <w:bookmarkEnd w:id="5"/>
     </w:p>
     <w:p>
       <w:r>
@@ -2110,44 +2237,47 @@
       <w:pPr>
         <w:pStyle w:val="Heading2"/>
       </w:pPr>
-      <w:bookmarkStart w:id="5" w:name="_Toc349478324"/>
+      <w:bookmarkStart w:id="6" w:name="_Toc349478324"/>
       <w:r>
         <w:t>Meeting Time:</w:t>
       </w:r>
-      <w:bookmarkEnd w:id="5"/>
+      <w:bookmarkEnd w:id="6"/>
     </w:p>
     <w:p>
       <w:r>
         <w:tab/>
-        <w:t>Friday, 1:00 p.m. to 4:</w:t>
-      </w:r>
-      <w:r>
-        <w:t>00</w:t>
-      </w:r>
-      <w:r>
-        <w:t xml:space="preserve"> p.m.</w:t>
-      </w:r>
+      </w:r>
+      <w:proofErr w:type="gramStart"/>
+      <w:r>
+        <w:t>Friday, 1:00 p.m. to 4:00 p.m.</w:t>
+      </w:r>
+      <w:proofErr w:type="gramEnd"/>
     </w:p>
     <w:p>
       <w:pPr>
         <w:pStyle w:val="Heading2"/>
       </w:pPr>
-      <w:bookmarkStart w:id="6" w:name="_Toc349478325"/>
+      <w:bookmarkStart w:id="7" w:name="_Toc349478325"/>
       <w:r>
         <w:t>Agenda:</w:t>
       </w:r>
-      <w:bookmarkEnd w:id="6"/>
+      <w:bookmarkEnd w:id="7"/>
     </w:p>
     <w:p>
       <w:pPr>
         <w:pStyle w:val="Heading3"/>
         <w:ind w:firstLine="360"/>
       </w:pPr>
-      <w:bookmarkStart w:id="7" w:name="_Toc349478326"/>
-      <w:r>
-        <w:t>Postlab 2:</w:t>
-      </w:r>
-      <w:bookmarkEnd w:id="7"/>
+      <w:bookmarkStart w:id="8" w:name="_Toc349478326"/>
+      <w:proofErr w:type="spellStart"/>
+      <w:r>
+        <w:t>Postlab</w:t>
+      </w:r>
+      <w:proofErr w:type="spellEnd"/>
+      <w:r>
+        <w:t xml:space="preserve"> 2:</w:t>
+      </w:r>
+      <w:bookmarkEnd w:id="8"/>
     </w:p>
     <w:p>
       <w:pPr>
@@ -2191,23 +2321,16 @@
         <w:pStyle w:val="Heading3"/>
         <w:ind w:firstLine="360"/>
       </w:pPr>
-      <w:bookmarkStart w:id="8" w:name="_Toc349478327"/>
-      <w:r>
-        <w:t>P</w:t>
-      </w:r>
-      <w:r>
-        <w:t>relab</w:t>
-      </w:r>
-      <w:r>
-        <w:t xml:space="preserve"> </w:t>
-      </w:r>
-      <w:r>
-        <w:t>3</w:t>
-      </w:r>
-      <w:r>
-        <w:t>:</w:t>
-      </w:r>
-      <w:bookmarkEnd w:id="8"/>
+      <w:bookmarkStart w:id="9" w:name="_Toc349478327"/>
+      <w:proofErr w:type="spellStart"/>
+      <w:r>
+        <w:t>Prelab</w:t>
+      </w:r>
+      <w:proofErr w:type="spellEnd"/>
+      <w:r>
+        <w:t xml:space="preserve"> 3:</w:t>
+      </w:r>
+      <w:bookmarkEnd w:id="9"/>
     </w:p>
     <w:p>
       <w:pPr>
@@ -2273,11 +2396,11 @@
       <w:pPr>
         <w:pStyle w:val="Heading2"/>
       </w:pPr>
-      <w:bookmarkStart w:id="9" w:name="_Toc349478328"/>
+      <w:bookmarkStart w:id="10" w:name="_Toc349478328"/>
       <w:r>
         <w:t>List of Completed Tasks</w:t>
       </w:r>
-      <w:bookmarkEnd w:id="9"/>
+      <w:bookmarkEnd w:id="10"/>
     </w:p>
     <w:p>
       <w:pPr>
@@ -2311,22 +2434,22 @@
       <w:pPr>
         <w:pStyle w:val="Heading1"/>
       </w:pPr>
-      <w:bookmarkStart w:id="10" w:name="_Toc349478329"/>
+      <w:bookmarkStart w:id="11" w:name="_Toc349478329"/>
       <w:r>
         <w:lastRenderedPageBreak/>
         <w:t>Schedule for Upcoming Week</w:t>
       </w:r>
-      <w:bookmarkEnd w:id="10"/>
+      <w:bookmarkEnd w:id="11"/>
     </w:p>
     <w:p>
       <w:pPr>
         <w:pStyle w:val="Heading2"/>
       </w:pPr>
-      <w:bookmarkStart w:id="11" w:name="_Toc349478330"/>
+      <w:bookmarkStart w:id="12" w:name="_Toc349478330"/>
       <w:r>
         <w:t>Additional Meeting:</w:t>
       </w:r>
-      <w:bookmarkEnd w:id="11"/>
+      <w:bookmarkEnd w:id="12"/>
     </w:p>
     <w:p>
       <w:r>
@@ -2337,7 +2460,15 @@
         <w:t>24</w:t>
       </w:r>
       <w:r>
-        <w:t>, 2013 at 3:30 p.m in Rice 3</w:t>
+        <w:t xml:space="preserve">, 2013 at 3:30 </w:t>
+      </w:r>
+      <w:proofErr w:type="spellStart"/>
+      <w:r>
+        <w:t>p.m</w:t>
+      </w:r>
+      <w:proofErr w:type="spellEnd"/>
+      <w:r>
+        <w:t xml:space="preserve"> in Rice 3</w:t>
       </w:r>
       <w:r>
         <w:rPr>
@@ -2353,11 +2484,19 @@
       <w:pPr>
         <w:pStyle w:val="Heading2"/>
       </w:pPr>
-      <w:bookmarkStart w:id="12" w:name="_Toc349478331"/>
-      <w:r>
-        <w:t>Tasks to be Completed:</w:t>
-      </w:r>
-      <w:bookmarkEnd w:id="12"/>
+      <w:bookmarkStart w:id="13" w:name="_Toc349478331"/>
+      <w:r>
+        <w:t xml:space="preserve">Tasks to be </w:t>
+      </w:r>
+      <w:proofErr w:type="gramStart"/>
+      <w:r>
+        <w:t>Completed</w:t>
+      </w:r>
+      <w:proofErr w:type="gramEnd"/>
+      <w:r>
+        <w:t>:</w:t>
+      </w:r>
+      <w:bookmarkEnd w:id="13"/>
     </w:p>
     <w:p>
       <w:r>
@@ -2436,7 +2575,15 @@
         </w:numPr>
       </w:pPr>
       <w:r>
-        <w:t>Create presentation for prelab 3</w:t>
+        <w:t xml:space="preserve">Create presentation for </w:t>
+      </w:r>
+      <w:proofErr w:type="spellStart"/>
+      <w:r>
+        <w:t>prelab</w:t>
+      </w:r>
+      <w:proofErr w:type="spellEnd"/>
+      <w:r>
+        <w:t xml:space="preserve"> 3</w:t>
       </w:r>
       <w:r>
         <w:tab/>
@@ -2460,8 +2607,13 @@
     </w:p>
     <w:p>
       <w:r>
-        <w:t>Catherine Dworak</w:t>
-      </w:r>
+        <w:t xml:space="preserve">Catherine </w:t>
+      </w:r>
+      <w:proofErr w:type="spellStart"/>
+      <w:r>
+        <w:t>Dworak</w:t>
+      </w:r>
+      <w:proofErr w:type="spellEnd"/>
     </w:p>
     <w:p>
       <w:pPr>
@@ -2496,8 +2648,13 @@
     </w:p>
     <w:p>
       <w:r>
-        <w:t>David Bertoglio</w:t>
-      </w:r>
+        <w:t xml:space="preserve">David </w:t>
+      </w:r>
+      <w:proofErr w:type="spellStart"/>
+      <w:r>
+        <w:t>Bertoglio</w:t>
+      </w:r>
+      <w:proofErr w:type="spellEnd"/>
     </w:p>
     <w:p>
       <w:pPr>
@@ -2537,11 +2694,11 @@
       <w:pPr>
         <w:pStyle w:val="Heading1"/>
       </w:pPr>
-      <w:bookmarkStart w:id="13" w:name="_Toc349478332"/>
+      <w:bookmarkStart w:id="14" w:name="_Toc349478332"/>
       <w:r>
         <w:t>Unresolved Problems</w:t>
       </w:r>
-      <w:bookmarkEnd w:id="13"/>
+      <w:bookmarkEnd w:id="14"/>
     </w:p>
     <w:p>
       <w:pPr>
@@ -2554,15 +2711,13 @@
       <w:r>
         <w:t>Partner group has not finished specifications document</w:t>
       </w:r>
-      <w:bookmarkStart w:id="14" w:name="_GoBack"/>
-      <w:bookmarkEnd w:id="14"/>
     </w:p>
     <w:p/>
     <w:p/>
     <w:sectPr>
-      <w:footerReference w:type="even" r:id="rId6"/>
-      <w:footerReference w:type="default" r:id="rId7"/>
-      <w:headerReference w:type="first" r:id="rId8"/>
+      <w:footerReference w:type="even" r:id="rId8"/>
+      <w:footerReference w:type="default" r:id="rId9"/>
+      <w:headerReference w:type="first" r:id="rId10"/>
       <w:pgSz w:w="12240" w:h="15840"/>
       <w:pgMar w:top="1008" w:right="1800" w:bottom="1440" w:left="1800" w:header="720" w:footer="864" w:gutter="0"/>
       <w:lnNumType w:countBy="1" w:restart="continuous"/>
@@ -2570,6 +2725,25 @@
     </w:sectPr>
   </w:body>
 </w:document>
+</file>
+
+<file path=word/endnotes.xml><?xml version="1.0" encoding="utf-8"?>
+<w:endnotes xmlns:wpc="http://schemas.microsoft.com/office/word/2010/wordprocessingCanvas" xmlns:mc="http://schemas.openxmlformats.org/markup-compatibility/2006" xmlns:o="urn:schemas-microsoft-com:office:office" xmlns:r="http://schemas.openxmlformats.org/officeDocument/2006/relationships" xmlns:m="http://schemas.openxmlformats.org/officeDocument/2006/math" xmlns:v="urn:schemas-microsoft-com:vml" xmlns:wp14="http://schemas.microsoft.com/office/word/2010/wordprocessingDrawing" xmlns:wp="http://schemas.openxmlformats.org/drawingml/2006/wordprocessingDrawing" xmlns:w10="urn:schemas-microsoft-com:office:word" xmlns:w="http://schemas.openxmlformats.org/wordprocessingml/2006/main" xmlns:w14="http://schemas.microsoft.com/office/word/2010/wordml" xmlns:wpg="http://schemas.microsoft.com/office/word/2010/wordprocessingGroup" xmlns:wpi="http://schemas.microsoft.com/office/word/2010/wordprocessingInk" xmlns:wne="http://schemas.microsoft.com/office/word/2006/wordml" xmlns:wps="http://schemas.microsoft.com/office/word/2010/wordprocessingShape" mc:Ignorable="w14 wp14">
+  <w:endnote w:type="separator" w:id="-1">
+    <w:p>
+      <w:r>
+        <w:separator/>
+      </w:r>
+    </w:p>
+  </w:endnote>
+  <w:endnote w:type="continuationSeparator" w:id="0">
+    <w:p>
+      <w:r>
+        <w:continuationSeparator/>
+      </w:r>
+    </w:p>
+  </w:endnote>
+</w:endnotes>
 </file>
 
 <file path=word/footer1.xml><?xml version="1.0" encoding="utf-8"?>
@@ -2656,7 +2830,7 @@
         <w:rStyle w:val="PageNumber"/>
         <w:noProof/>
       </w:rPr>
-      <w:t>6</w:t>
+      <w:t>4</w:t>
     </w:r>
     <w:r>
       <w:rPr>
@@ -2672,6 +2846,25 @@
     </w:pPr>
   </w:p>
 </w:ftr>
+</file>
+
+<file path=word/footnotes.xml><?xml version="1.0" encoding="utf-8"?>
+<w:footnotes xmlns:wpc="http://schemas.microsoft.com/office/word/2010/wordprocessingCanvas" xmlns:mc="http://schemas.openxmlformats.org/markup-compatibility/2006" xmlns:o="urn:schemas-microsoft-com:office:office" xmlns:r="http://schemas.openxmlformats.org/officeDocument/2006/relationships" xmlns:m="http://schemas.openxmlformats.org/officeDocument/2006/math" xmlns:v="urn:schemas-microsoft-com:vml" xmlns:wp14="http://schemas.microsoft.com/office/word/2010/wordprocessingDrawing" xmlns:wp="http://schemas.openxmlformats.org/drawingml/2006/wordprocessingDrawing" xmlns:w10="urn:schemas-microsoft-com:office:word" xmlns:w="http://schemas.openxmlformats.org/wordprocessingml/2006/main" xmlns:w14="http://schemas.microsoft.com/office/word/2010/wordml" xmlns:wpg="http://schemas.microsoft.com/office/word/2010/wordprocessingGroup" xmlns:wpi="http://schemas.microsoft.com/office/word/2010/wordprocessingInk" xmlns:wne="http://schemas.microsoft.com/office/word/2006/wordml" xmlns:wps="http://schemas.microsoft.com/office/word/2010/wordprocessingShape" mc:Ignorable="w14 wp14">
+  <w:footnote w:type="separator" w:id="-1">
+    <w:p>
+      <w:r>
+        <w:separator/>
+      </w:r>
+    </w:p>
+  </w:footnote>
+  <w:footnote w:type="continuationSeparator" w:id="0">
+    <w:p>
+      <w:r>
+        <w:continuationSeparator/>
+      </w:r>
+    </w:p>
+  </w:footnote>
+</w:footnotes>
 </file>
 
 <file path=word/header1.xml><?xml version="1.0" encoding="utf-8"?>
@@ -2917,6 +3110,119 @@
     </w:lvl>
   </w:abstractNum>
   <w:abstractNum w:abstractNumId="2">
+    <w:nsid w:val="32FA5FB2"/>
+    <w:multiLevelType w:val="hybridMultilevel"/>
+    <w:tmpl w:val="E1A896A8"/>
+    <w:lvl w:ilvl="0" w:tplc="04090001">
+      <w:start w:val="1"/>
+      <w:numFmt w:val="bullet"/>
+      <w:lvlText w:val=""/>
+      <w:lvlJc w:val="left"/>
+      <w:pPr>
+        <w:ind w:left="720" w:hanging="360"/>
+      </w:pPr>
+      <w:rPr>
+        <w:rFonts w:ascii="Symbol" w:hAnsi="Symbol" w:hint="default"/>
+      </w:rPr>
+    </w:lvl>
+    <w:lvl w:ilvl="1" w:tplc="04090003" w:tentative="1">
+      <w:start w:val="1"/>
+      <w:numFmt w:val="bullet"/>
+      <w:lvlText w:val="o"/>
+      <w:lvlJc w:val="left"/>
+      <w:pPr>
+        <w:ind w:left="1440" w:hanging="360"/>
+      </w:pPr>
+      <w:rPr>
+        <w:rFonts w:ascii="Courier New" w:hAnsi="Courier New" w:cs="Courier New" w:hint="default"/>
+      </w:rPr>
+    </w:lvl>
+    <w:lvl w:ilvl="2" w:tplc="04090005" w:tentative="1">
+      <w:start w:val="1"/>
+      <w:numFmt w:val="bullet"/>
+      <w:lvlText w:val=""/>
+      <w:lvlJc w:val="left"/>
+      <w:pPr>
+        <w:ind w:left="2160" w:hanging="360"/>
+      </w:pPr>
+      <w:rPr>
+        <w:rFonts w:ascii="Wingdings" w:hAnsi="Wingdings" w:hint="default"/>
+      </w:rPr>
+    </w:lvl>
+    <w:lvl w:ilvl="3" w:tplc="04090001" w:tentative="1">
+      <w:start w:val="1"/>
+      <w:numFmt w:val="bullet"/>
+      <w:lvlText w:val=""/>
+      <w:lvlJc w:val="left"/>
+      <w:pPr>
+        <w:ind w:left="2880" w:hanging="360"/>
+      </w:pPr>
+      <w:rPr>
+        <w:rFonts w:ascii="Symbol" w:hAnsi="Symbol" w:hint="default"/>
+      </w:rPr>
+    </w:lvl>
+    <w:lvl w:ilvl="4" w:tplc="04090003" w:tentative="1">
+      <w:start w:val="1"/>
+      <w:numFmt w:val="bullet"/>
+      <w:lvlText w:val="o"/>
+      <w:lvlJc w:val="left"/>
+      <w:pPr>
+        <w:ind w:left="3600" w:hanging="360"/>
+      </w:pPr>
+      <w:rPr>
+        <w:rFonts w:ascii="Courier New" w:hAnsi="Courier New" w:cs="Courier New" w:hint="default"/>
+      </w:rPr>
+    </w:lvl>
+    <w:lvl w:ilvl="5" w:tplc="04090005" w:tentative="1">
+      <w:start w:val="1"/>
+      <w:numFmt w:val="bullet"/>
+      <w:lvlText w:val=""/>
+      <w:lvlJc w:val="left"/>
+      <w:pPr>
+        <w:ind w:left="4320" w:hanging="360"/>
+      </w:pPr>
+      <w:rPr>
+        <w:rFonts w:ascii="Wingdings" w:hAnsi="Wingdings" w:hint="default"/>
+      </w:rPr>
+    </w:lvl>
+    <w:lvl w:ilvl="6" w:tplc="04090001" w:tentative="1">
+      <w:start w:val="1"/>
+      <w:numFmt w:val="bullet"/>
+      <w:lvlText w:val=""/>
+      <w:lvlJc w:val="left"/>
+      <w:pPr>
+        <w:ind w:left="5040" w:hanging="360"/>
+      </w:pPr>
+      <w:rPr>
+        <w:rFonts w:ascii="Symbol" w:hAnsi="Symbol" w:hint="default"/>
+      </w:rPr>
+    </w:lvl>
+    <w:lvl w:ilvl="7" w:tplc="04090003" w:tentative="1">
+      <w:start w:val="1"/>
+      <w:numFmt w:val="bullet"/>
+      <w:lvlText w:val="o"/>
+      <w:lvlJc w:val="left"/>
+      <w:pPr>
+        <w:ind w:left="5760" w:hanging="360"/>
+      </w:pPr>
+      <w:rPr>
+        <w:rFonts w:ascii="Courier New" w:hAnsi="Courier New" w:cs="Courier New" w:hint="default"/>
+      </w:rPr>
+    </w:lvl>
+    <w:lvl w:ilvl="8" w:tplc="04090005" w:tentative="1">
+      <w:start w:val="1"/>
+      <w:numFmt w:val="bullet"/>
+      <w:lvlText w:val=""/>
+      <w:lvlJc w:val="left"/>
+      <w:pPr>
+        <w:ind w:left="6480" w:hanging="360"/>
+      </w:pPr>
+      <w:rPr>
+        <w:rFonts w:ascii="Wingdings" w:hAnsi="Wingdings" w:hint="default"/>
+      </w:rPr>
+    </w:lvl>
+  </w:abstractNum>
+  <w:abstractNum w:abstractNumId="3">
     <w:nsid w:val="662906C5"/>
     <w:multiLevelType w:val="hybridMultilevel"/>
     <w:tmpl w:val="A0267F4E"/>
@@ -3029,7 +3335,7 @@
       </w:rPr>
     </w:lvl>
   </w:abstractNum>
-  <w:abstractNum w:abstractNumId="3">
+  <w:abstractNum w:abstractNumId="4">
     <w:nsid w:val="7A36449A"/>
     <w:multiLevelType w:val="hybridMultilevel"/>
     <w:tmpl w:val="33A0D544"/>
@@ -3146,13 +3452,16 @@
     <w:abstractNumId w:val="1"/>
   </w:num>
   <w:num w:numId="2">
-    <w:abstractNumId w:val="2"/>
+    <w:abstractNumId w:val="3"/>
   </w:num>
   <w:num w:numId="3">
-    <w:abstractNumId w:val="3"/>
+    <w:abstractNumId w:val="4"/>
   </w:num>
   <w:num w:numId="4">
     <w:abstractNumId w:val="0"/>
+  </w:num>
+  <w:num w:numId="5">
+    <w:abstractNumId w:val="2"/>
   </w:num>
 </w:numbering>
 </file>

</xml_diff>